<commit_message>
start the program and the Tracker
</commit_message>
<xml_diff>
--- a/ColorTracking/tracking.docx
+++ b/ColorTracking/tracking.docx
@@ -1266,9 +1266,6 @@
     <w:p>
       <w:pPr>
         <w:ind w:firstLineChars="200" w:firstLine="420"/>
-        <w:rPr>
-          <w:rFonts w:hint="eastAsia"/>
-        </w:rPr>
       </w:pPr>
       <w:r>
         <w:rPr>
@@ -1280,17 +1277,11 @@
     <w:p>
       <w:pPr>
         <w:ind w:firstLineChars="200" w:firstLine="420"/>
-        <w:rPr>
-          <w:rFonts w:hint="eastAsia"/>
-        </w:rPr>
-      </w:pPr>
-    </w:p>
-    <w:p>
-      <w:pPr>
-        <w:ind w:firstLineChars="200" w:firstLine="420"/>
-        <w:rPr>
-          <w:rFonts w:hint="eastAsia"/>
-        </w:rPr>
+      </w:pPr>
+    </w:p>
+    <w:p>
+      <w:pPr>
+        <w:ind w:firstLineChars="200" w:firstLine="420"/>
       </w:pPr>
       <w:r>
         <w:rPr>
@@ -1359,14 +1350,14 @@
     <w:p>
       <w:pPr>
         <w:ind w:firstLineChars="200" w:firstLine="420"/>
-        <w:rPr>
-          <w:rFonts w:hint="eastAsia"/>
-        </w:rPr>
-      </w:pPr>
-    </w:p>
-    <w:p>
-      <w:pPr>
-        <w:ind w:firstLineChars="200" w:firstLine="420"/>
+      </w:pPr>
+    </w:p>
+    <w:p>
+      <w:pPr>
+        <w:ind w:firstLineChars="200" w:firstLine="420"/>
+        <w:rPr>
+          <w:rFonts w:hint="eastAsia"/>
+        </w:rPr>
       </w:pPr>
       <w:r>
         <w:rPr>
@@ -1385,6 +1376,37 @@
           <w:rFonts w:hint="eastAsia"/>
         </w:rPr>
         <w:t>来控制颜色的把关，但是如何控制，显示出来自己的那个椭球也非常有问题的！</w:t>
+      </w:r>
+    </w:p>
+    <w:p>
+      <w:pPr>
+        <w:ind w:firstLineChars="200" w:firstLine="420"/>
+        <w:rPr>
+          <w:rFonts w:hint="eastAsia"/>
+        </w:rPr>
+      </w:pPr>
+    </w:p>
+    <w:p>
+      <w:pPr>
+        <w:ind w:firstLineChars="200" w:firstLine="420"/>
+      </w:pPr>
+      <w:r>
+        <w:rPr>
+          <w:rFonts w:hint="eastAsia"/>
+        </w:rPr>
+        <w:t>如何使用预处理技术来增强颜色的辨别，因为</w:t>
+      </w:r>
+      <w:r>
+        <w:rPr>
+          <w:rFonts w:hint="eastAsia"/>
+        </w:rPr>
+        <w:t>camera</w:t>
+      </w:r>
+      <w:r>
+        <w:rPr>
+          <w:rFonts w:hint="eastAsia"/>
+        </w:rPr>
+        <w:t>收到的光照影响太大了。。</w:t>
       </w:r>
     </w:p>
     <w:p>

</xml_diff>